<commit_message>
alteração do modelo logico
</commit_message>
<xml_diff>
--- a/Relatórios/Modelo Lógico.docx
+++ b/Relatórios/Modelo Lógico.docx
@@ -20,6 +20,7 @@
           <w:szCs w:val="28"/>
         </w:rPr>
       </w:pPr>
+      <w:proofErr w:type="spellStart"/>
       <w:r>
         <w:rPr>
           <w:b/>
@@ -29,13 +30,67 @@
         </w:rPr>
         <w:t>User</w:t>
       </w:r>
-    </w:p>
-    <w:p>
-      <w:r>
-        <w:t>(Id,</w:t>
-      </w:r>
-      <w:r>
-        <w:t xml:space="preserve"> username, auth_key, password_hash, password_reset_token, email, status, created_at, updated_at, verification_token)</w:t>
+      <w:proofErr w:type="spellEnd"/>
+    </w:p>
+    <w:p>
+      <w:r>
+        <w:t xml:space="preserve">(Id, </w:t>
+      </w:r>
+      <w:proofErr w:type="spellStart"/>
+      <w:r>
+        <w:t>username</w:t>
+      </w:r>
+      <w:proofErr w:type="spellEnd"/>
+      <w:r>
+        <w:t xml:space="preserve">, </w:t>
+      </w:r>
+      <w:proofErr w:type="spellStart"/>
+      <w:r>
+        <w:t>auth_key</w:t>
+      </w:r>
+      <w:proofErr w:type="spellEnd"/>
+      <w:r>
+        <w:t xml:space="preserve">, </w:t>
+      </w:r>
+      <w:proofErr w:type="spellStart"/>
+      <w:r>
+        <w:t>password_hash</w:t>
+      </w:r>
+      <w:proofErr w:type="spellEnd"/>
+      <w:r>
+        <w:t xml:space="preserve">, </w:t>
+      </w:r>
+      <w:proofErr w:type="spellStart"/>
+      <w:r>
+        <w:t>password_reset_token</w:t>
+      </w:r>
+      <w:proofErr w:type="spellEnd"/>
+      <w:r>
+        <w:t xml:space="preserve">, email, status, </w:t>
+      </w:r>
+      <w:proofErr w:type="spellStart"/>
+      <w:r>
+        <w:t>created_at</w:t>
+      </w:r>
+      <w:proofErr w:type="spellEnd"/>
+      <w:r>
+        <w:t xml:space="preserve">, </w:t>
+      </w:r>
+      <w:proofErr w:type="spellStart"/>
+      <w:r>
+        <w:t>updated_at</w:t>
+      </w:r>
+      <w:proofErr w:type="spellEnd"/>
+      <w:r>
+        <w:t xml:space="preserve">, </w:t>
+      </w:r>
+      <w:proofErr w:type="spellStart"/>
+      <w:r>
+        <w:t>verification_token</w:t>
+      </w:r>
+      <w:proofErr w:type="spellEnd"/>
+      <w:r>
+        <w:t>)</w:t>
       </w:r>
     </w:p>
     <w:p>
@@ -75,7 +130,139 @@
           <w:i w:val="0"/>
           <w:iCs w:val="0"/>
         </w:rPr>
-        <w:t>(User_id, primeiroNome, apelido, dt_nascimento, sexo, IDCliente, avatar, nif, num_tele)</w:t>
+        <w:t>(</w:t>
+      </w:r>
+      <w:proofErr w:type="spellStart"/>
+      <w:r>
+        <w:rPr>
+          <w:rStyle w:val="TtulodoLivro"/>
+          <w:b w:val="0"/>
+          <w:bCs w:val="0"/>
+          <w:i w:val="0"/>
+          <w:iCs w:val="0"/>
+        </w:rPr>
+        <w:t>User_id</w:t>
+      </w:r>
+      <w:proofErr w:type="spellEnd"/>
+      <w:r>
+        <w:rPr>
+          <w:rStyle w:val="TtulodoLivro"/>
+          <w:b w:val="0"/>
+          <w:bCs w:val="0"/>
+          <w:i w:val="0"/>
+          <w:iCs w:val="0"/>
+        </w:rPr>
+        <w:t xml:space="preserve">, </w:t>
+      </w:r>
+      <w:proofErr w:type="spellStart"/>
+      <w:r>
+        <w:rPr>
+          <w:rStyle w:val="TtulodoLivro"/>
+          <w:b w:val="0"/>
+          <w:bCs w:val="0"/>
+          <w:i w:val="0"/>
+          <w:iCs w:val="0"/>
+        </w:rPr>
+        <w:t>primeiroNome</w:t>
+      </w:r>
+      <w:proofErr w:type="spellEnd"/>
+      <w:r>
+        <w:rPr>
+          <w:rStyle w:val="TtulodoLivro"/>
+          <w:b w:val="0"/>
+          <w:bCs w:val="0"/>
+          <w:i w:val="0"/>
+          <w:iCs w:val="0"/>
+        </w:rPr>
+        <w:t xml:space="preserve">, apelido, </w:t>
+      </w:r>
+      <w:proofErr w:type="spellStart"/>
+      <w:r>
+        <w:rPr>
+          <w:rStyle w:val="TtulodoLivro"/>
+          <w:b w:val="0"/>
+          <w:bCs w:val="0"/>
+          <w:i w:val="0"/>
+          <w:iCs w:val="0"/>
+        </w:rPr>
+        <w:t>dt_nascimento</w:t>
+      </w:r>
+      <w:proofErr w:type="spellEnd"/>
+      <w:r>
+        <w:rPr>
+          <w:rStyle w:val="TtulodoLivro"/>
+          <w:b w:val="0"/>
+          <w:bCs w:val="0"/>
+          <w:i w:val="0"/>
+          <w:iCs w:val="0"/>
+        </w:rPr>
+        <w:t xml:space="preserve">, sexo, </w:t>
+      </w:r>
+      <w:proofErr w:type="spellStart"/>
+      <w:r>
+        <w:rPr>
+          <w:rStyle w:val="TtulodoLivro"/>
+          <w:b w:val="0"/>
+          <w:bCs w:val="0"/>
+          <w:i w:val="0"/>
+          <w:iCs w:val="0"/>
+        </w:rPr>
+        <w:t>IDCliente</w:t>
+      </w:r>
+      <w:proofErr w:type="spellEnd"/>
+      <w:r>
+        <w:rPr>
+          <w:rStyle w:val="TtulodoLivro"/>
+          <w:b w:val="0"/>
+          <w:bCs w:val="0"/>
+          <w:i w:val="0"/>
+          <w:iCs w:val="0"/>
+        </w:rPr>
+        <w:t xml:space="preserve">, avatar, </w:t>
+      </w:r>
+      <w:proofErr w:type="spellStart"/>
+      <w:r>
+        <w:rPr>
+          <w:rStyle w:val="TtulodoLivro"/>
+          <w:b w:val="0"/>
+          <w:bCs w:val="0"/>
+          <w:i w:val="0"/>
+          <w:iCs w:val="0"/>
+        </w:rPr>
+        <w:t>nif</w:t>
+      </w:r>
+      <w:proofErr w:type="spellEnd"/>
+      <w:r>
+        <w:rPr>
+          <w:rStyle w:val="TtulodoLivro"/>
+          <w:b w:val="0"/>
+          <w:bCs w:val="0"/>
+          <w:i w:val="0"/>
+          <w:iCs w:val="0"/>
+        </w:rPr>
+        <w:t xml:space="preserve">, </w:t>
+      </w:r>
+      <w:proofErr w:type="spellStart"/>
+      <w:r>
+        <w:rPr>
+          <w:rStyle w:val="TtulodoLivro"/>
+          <w:b w:val="0"/>
+          <w:bCs w:val="0"/>
+          <w:i w:val="0"/>
+          <w:iCs w:val="0"/>
+        </w:rPr>
+        <w:t>num_tele</w:t>
+      </w:r>
+      <w:proofErr w:type="spellEnd"/>
+      <w:r>
+        <w:rPr>
+          <w:rStyle w:val="TtulodoLivro"/>
+          <w:b w:val="0"/>
+          <w:bCs w:val="0"/>
+          <w:i w:val="0"/>
+          <w:iCs w:val="0"/>
+        </w:rPr>
+        <w:t>)</w:t>
       </w:r>
     </w:p>
     <w:p>
@@ -117,7 +304,139 @@
           <w:i w:val="0"/>
           <w:iCs w:val="0"/>
         </w:rPr>
-        <w:t>(User_id, primeiroNome, apelido, dt_nascimento, sexo, IDFuncionario, cargo_id, avatar, num_tele)</w:t>
+        <w:t>(</w:t>
+      </w:r>
+      <w:proofErr w:type="spellStart"/>
+      <w:r>
+        <w:rPr>
+          <w:rStyle w:val="TtulodoLivro"/>
+          <w:b w:val="0"/>
+          <w:bCs w:val="0"/>
+          <w:i w:val="0"/>
+          <w:iCs w:val="0"/>
+        </w:rPr>
+        <w:t>User_id</w:t>
+      </w:r>
+      <w:proofErr w:type="spellEnd"/>
+      <w:r>
+        <w:rPr>
+          <w:rStyle w:val="TtulodoLivro"/>
+          <w:b w:val="0"/>
+          <w:bCs w:val="0"/>
+          <w:i w:val="0"/>
+          <w:iCs w:val="0"/>
+        </w:rPr>
+        <w:t xml:space="preserve">, </w:t>
+      </w:r>
+      <w:proofErr w:type="spellStart"/>
+      <w:r>
+        <w:rPr>
+          <w:rStyle w:val="TtulodoLivro"/>
+          <w:b w:val="0"/>
+          <w:bCs w:val="0"/>
+          <w:i w:val="0"/>
+          <w:iCs w:val="0"/>
+        </w:rPr>
+        <w:t>primeiroNome</w:t>
+      </w:r>
+      <w:proofErr w:type="spellEnd"/>
+      <w:r>
+        <w:rPr>
+          <w:rStyle w:val="TtulodoLivro"/>
+          <w:b w:val="0"/>
+          <w:bCs w:val="0"/>
+          <w:i w:val="0"/>
+          <w:iCs w:val="0"/>
+        </w:rPr>
+        <w:t xml:space="preserve">, apelido, </w:t>
+      </w:r>
+      <w:proofErr w:type="spellStart"/>
+      <w:r>
+        <w:rPr>
+          <w:rStyle w:val="TtulodoLivro"/>
+          <w:b w:val="0"/>
+          <w:bCs w:val="0"/>
+          <w:i w:val="0"/>
+          <w:iCs w:val="0"/>
+        </w:rPr>
+        <w:t>dt_nascimento</w:t>
+      </w:r>
+      <w:proofErr w:type="spellEnd"/>
+      <w:r>
+        <w:rPr>
+          <w:rStyle w:val="TtulodoLivro"/>
+          <w:b w:val="0"/>
+          <w:bCs w:val="0"/>
+          <w:i w:val="0"/>
+          <w:iCs w:val="0"/>
+        </w:rPr>
+        <w:t xml:space="preserve">, sexo, </w:t>
+      </w:r>
+      <w:proofErr w:type="spellStart"/>
+      <w:r>
+        <w:rPr>
+          <w:rStyle w:val="TtulodoLivro"/>
+          <w:b w:val="0"/>
+          <w:bCs w:val="0"/>
+          <w:i w:val="0"/>
+          <w:iCs w:val="0"/>
+        </w:rPr>
+        <w:t>IDFuncionario</w:t>
+      </w:r>
+      <w:proofErr w:type="spellEnd"/>
+      <w:r>
+        <w:rPr>
+          <w:rStyle w:val="TtulodoLivro"/>
+          <w:b w:val="0"/>
+          <w:bCs w:val="0"/>
+          <w:i w:val="0"/>
+          <w:iCs w:val="0"/>
+        </w:rPr>
+        <w:t xml:space="preserve">, </w:t>
+      </w:r>
+      <w:proofErr w:type="spellStart"/>
+      <w:r>
+        <w:rPr>
+          <w:rStyle w:val="TtulodoLivro"/>
+          <w:b w:val="0"/>
+          <w:bCs w:val="0"/>
+          <w:i w:val="0"/>
+          <w:iCs w:val="0"/>
+        </w:rPr>
+        <w:t>cargo_id</w:t>
+      </w:r>
+      <w:proofErr w:type="spellEnd"/>
+      <w:r>
+        <w:rPr>
+          <w:rStyle w:val="TtulodoLivro"/>
+          <w:b w:val="0"/>
+          <w:bCs w:val="0"/>
+          <w:i w:val="0"/>
+          <w:iCs w:val="0"/>
+        </w:rPr>
+        <w:t xml:space="preserve">, avatar, </w:t>
+      </w:r>
+      <w:proofErr w:type="spellStart"/>
+      <w:r>
+        <w:rPr>
+          <w:rStyle w:val="TtulodoLivro"/>
+          <w:b w:val="0"/>
+          <w:bCs w:val="0"/>
+          <w:i w:val="0"/>
+          <w:iCs w:val="0"/>
+        </w:rPr>
+        <w:t>num_tele</w:t>
+      </w:r>
+      <w:proofErr w:type="spellEnd"/>
+      <w:r>
+        <w:rPr>
+          <w:rStyle w:val="TtulodoLivro"/>
+          <w:b w:val="0"/>
+          <w:bCs w:val="0"/>
+          <w:i w:val="0"/>
+          <w:iCs w:val="0"/>
+        </w:rPr>
+        <w:t>)</w:t>
       </w:r>
     </w:p>
     <w:p>
@@ -161,15 +480,27 @@
         </w:rPr>
         <w:t>(</w:t>
       </w:r>
-      <w:r>
-        <w:rPr>
-          <w:rStyle w:val="TtulodoLivro"/>
-          <w:b w:val="0"/>
-          <w:bCs w:val="0"/>
-          <w:i w:val="0"/>
-          <w:iCs w:val="0"/>
-        </w:rPr>
-        <w:t>IDCargo, cargo</w:t>
+      <w:proofErr w:type="spellStart"/>
+      <w:r>
+        <w:rPr>
+          <w:rStyle w:val="TtulodoLivro"/>
+          <w:b w:val="0"/>
+          <w:bCs w:val="0"/>
+          <w:i w:val="0"/>
+          <w:iCs w:val="0"/>
+        </w:rPr>
+        <w:t>IDCargo</w:t>
+      </w:r>
+      <w:proofErr w:type="spellEnd"/>
+      <w:r>
+        <w:rPr>
+          <w:rStyle w:val="TtulodoLivro"/>
+          <w:b w:val="0"/>
+          <w:bCs w:val="0"/>
+          <w:i w:val="0"/>
+          <w:iCs w:val="0"/>
+        </w:rPr>
+        <w:t>, cargo</w:t>
       </w:r>
       <w:r>
         <w:rPr>
@@ -192,6 +523,7 @@
           <w:szCs w:val="28"/>
         </w:rPr>
       </w:pPr>
+      <w:proofErr w:type="spellStart"/>
       <w:r>
         <w:rPr>
           <w:rStyle w:val="TtulodoLivro"/>
@@ -202,6 +534,7 @@
         </w:rPr>
         <w:t>Planos_treino</w:t>
       </w:r>
+      <w:proofErr w:type="spellEnd"/>
     </w:p>
     <w:p>
       <w:pPr>
@@ -223,16 +556,118 @@
         </w:rPr>
         <w:t>(</w:t>
       </w:r>
-      <w:r>
-        <w:rPr>
-          <w:rStyle w:val="TtulodoLivro"/>
-          <w:b w:val="0"/>
-          <w:bCs w:val="0"/>
-          <w:i w:val="0"/>
-          <w:iCs w:val="0"/>
-        </w:rPr>
-        <w:t>IDPlanoTreino, nome_exercicio, repetições, tempo, serie, repouso, tempo_total, num_maquina, id_cliente</w:t>
-      </w:r>
+      <w:proofErr w:type="spellStart"/>
+      <w:r>
+        <w:rPr>
+          <w:rStyle w:val="TtulodoLivro"/>
+          <w:b w:val="0"/>
+          <w:bCs w:val="0"/>
+          <w:i w:val="0"/>
+          <w:iCs w:val="0"/>
+        </w:rPr>
+        <w:t>IDPlanoTreino</w:t>
+      </w:r>
+      <w:proofErr w:type="spellEnd"/>
+      <w:r>
+        <w:rPr>
+          <w:rStyle w:val="TtulodoLivro"/>
+          <w:b w:val="0"/>
+          <w:bCs w:val="0"/>
+          <w:i w:val="0"/>
+          <w:iCs w:val="0"/>
+        </w:rPr>
+        <w:t xml:space="preserve">, </w:t>
+      </w:r>
+      <w:proofErr w:type="spellStart"/>
+      <w:r>
+        <w:rPr>
+          <w:rStyle w:val="TtulodoLivro"/>
+          <w:b w:val="0"/>
+          <w:bCs w:val="0"/>
+          <w:i w:val="0"/>
+          <w:iCs w:val="0"/>
+        </w:rPr>
+        <w:t>nome_exercicio</w:t>
+      </w:r>
+      <w:proofErr w:type="spellEnd"/>
+      <w:r>
+        <w:rPr>
+          <w:rStyle w:val="TtulodoLivro"/>
+          <w:b w:val="0"/>
+          <w:bCs w:val="0"/>
+          <w:i w:val="0"/>
+          <w:iCs w:val="0"/>
+        </w:rPr>
+        <w:t xml:space="preserve">, repetições, tempo, serie, repouso, </w:t>
+      </w:r>
+      <w:proofErr w:type="spellStart"/>
+      <w:r>
+        <w:rPr>
+          <w:rStyle w:val="TtulodoLivro"/>
+          <w:b w:val="0"/>
+          <w:bCs w:val="0"/>
+          <w:i w:val="0"/>
+          <w:iCs w:val="0"/>
+        </w:rPr>
+        <w:t>tempo_total</w:t>
+      </w:r>
+      <w:proofErr w:type="spellEnd"/>
+      <w:r>
+        <w:rPr>
+          <w:rStyle w:val="TtulodoLivro"/>
+          <w:b w:val="0"/>
+          <w:bCs w:val="0"/>
+          <w:i w:val="0"/>
+          <w:iCs w:val="0"/>
+        </w:rPr>
+        <w:t xml:space="preserve">, </w:t>
+      </w:r>
+      <w:proofErr w:type="spellStart"/>
+      <w:r>
+        <w:rPr>
+          <w:rStyle w:val="TtulodoLivro"/>
+          <w:b w:val="0"/>
+          <w:bCs w:val="0"/>
+          <w:i w:val="0"/>
+          <w:iCs w:val="0"/>
+        </w:rPr>
+        <w:t>num_</w:t>
+      </w:r>
+      <w:proofErr w:type="gramStart"/>
+      <w:r>
+        <w:rPr>
+          <w:rStyle w:val="TtulodoLivro"/>
+          <w:b w:val="0"/>
+          <w:bCs w:val="0"/>
+          <w:i w:val="0"/>
+          <w:iCs w:val="0"/>
+        </w:rPr>
+        <w:t>maquina</w:t>
+      </w:r>
+      <w:proofErr w:type="spellEnd"/>
+      <w:proofErr w:type="gramEnd"/>
+      <w:r>
+        <w:rPr>
+          <w:rStyle w:val="TtulodoLivro"/>
+          <w:b w:val="0"/>
+          <w:bCs w:val="0"/>
+          <w:i w:val="0"/>
+          <w:iCs w:val="0"/>
+        </w:rPr>
+        <w:t xml:space="preserve">, </w:t>
+      </w:r>
+      <w:proofErr w:type="spellStart"/>
+      <w:r>
+        <w:rPr>
+          <w:rStyle w:val="TtulodoLivro"/>
+          <w:b w:val="0"/>
+          <w:bCs w:val="0"/>
+          <w:i w:val="0"/>
+          <w:iCs w:val="0"/>
+        </w:rPr>
+        <w:t>id_cliente</w:t>
+      </w:r>
+      <w:proofErr w:type="spellEnd"/>
       <w:r>
         <w:rPr>
           <w:rStyle w:val="TtulodoLivro"/>
@@ -254,16 +689,18 @@
           <w:szCs w:val="28"/>
         </w:rPr>
       </w:pPr>
-      <w:r>
-        <w:rPr>
-          <w:rStyle w:val="TtulodoLivro"/>
-          <w:i w:val="0"/>
-          <w:iCs w:val="0"/>
-          <w:sz w:val="28"/>
-          <w:szCs w:val="28"/>
-        </w:rPr>
-        <w:t>Planos_nutricional</w:t>
-      </w:r>
+      <w:proofErr w:type="spellStart"/>
+      <w:r>
+        <w:rPr>
+          <w:rStyle w:val="TtulodoLivro"/>
+          <w:i w:val="0"/>
+          <w:iCs w:val="0"/>
+          <w:sz w:val="28"/>
+          <w:szCs w:val="28"/>
+        </w:rPr>
+        <w:t>Planonutricao</w:t>
+      </w:r>
+      <w:proofErr w:type="spellEnd"/>
     </w:p>
     <w:p>
       <w:pPr>
@@ -285,16 +722,102 @@
         </w:rPr>
         <w:t>(</w:t>
       </w:r>
-      <w:r>
-        <w:rPr>
-          <w:rStyle w:val="TtulodoLivro"/>
-          <w:b w:val="0"/>
-          <w:bCs w:val="0"/>
-          <w:i w:val="0"/>
-          <w:iCs w:val="0"/>
-        </w:rPr>
-        <w:t>IDPlanoNutricional, Segundafeira, TerçaFeira, QuartaFeira, QuintaFeira, SextaFeira, Sabado, PequenoAlmoco, Almoco, Lanche1, Lanche2, Jantar, IDFuncionario</w:t>
-      </w:r>
+      <w:proofErr w:type="spellStart"/>
+      <w:r>
+        <w:rPr>
+          <w:rStyle w:val="TtulodoLivro"/>
+          <w:b w:val="0"/>
+          <w:bCs w:val="0"/>
+          <w:i w:val="0"/>
+          <w:iCs w:val="0"/>
+        </w:rPr>
+        <w:t>IDPlanoNutric</w:t>
+      </w:r>
+      <w:r>
+        <w:rPr>
+          <w:rStyle w:val="TtulodoLivro"/>
+          <w:b w:val="0"/>
+          <w:bCs w:val="0"/>
+          <w:i w:val="0"/>
+          <w:iCs w:val="0"/>
+        </w:rPr>
+        <w:t>ao</w:t>
+      </w:r>
+      <w:proofErr w:type="spellEnd"/>
+      <w:r>
+        <w:rPr>
+          <w:rStyle w:val="TtulodoLivro"/>
+          <w:b w:val="0"/>
+          <w:bCs w:val="0"/>
+          <w:i w:val="0"/>
+          <w:iCs w:val="0"/>
+        </w:rPr>
+        <w:t>, Segund</w:t>
+      </w:r>
+      <w:r>
+        <w:rPr>
+          <w:rStyle w:val="TtulodoLivro"/>
+          <w:b w:val="0"/>
+          <w:bCs w:val="0"/>
+          <w:i w:val="0"/>
+          <w:iCs w:val="0"/>
+        </w:rPr>
+        <w:t>a</w:t>
+      </w:r>
+      <w:r>
+        <w:rPr>
+          <w:rStyle w:val="TtulodoLivro"/>
+          <w:b w:val="0"/>
+          <w:bCs w:val="0"/>
+          <w:i w:val="0"/>
+          <w:iCs w:val="0"/>
+        </w:rPr>
+        <w:t xml:space="preserve">, Terça, Quarta, Quinta, Sexta, </w:t>
+      </w:r>
+      <w:proofErr w:type="spellStart"/>
+      <w:r>
+        <w:rPr>
+          <w:rStyle w:val="TtulodoLivro"/>
+          <w:b w:val="0"/>
+          <w:bCs w:val="0"/>
+          <w:i w:val="0"/>
+          <w:iCs w:val="0"/>
+        </w:rPr>
+        <w:t>Sabado</w:t>
+      </w:r>
+      <w:proofErr w:type="spellEnd"/>
+      <w:r>
+        <w:rPr>
+          <w:rStyle w:val="TtulodoLivro"/>
+          <w:b w:val="0"/>
+          <w:bCs w:val="0"/>
+          <w:i w:val="0"/>
+          <w:iCs w:val="0"/>
+        </w:rPr>
+        <w:t>,</w:t>
+      </w:r>
+      <w:r>
+        <w:rPr>
+          <w:rStyle w:val="TtulodoLivro"/>
+          <w:b w:val="0"/>
+          <w:bCs w:val="0"/>
+          <w:i w:val="0"/>
+          <w:iCs w:val="0"/>
+        </w:rPr>
+        <w:t xml:space="preserve"> </w:t>
+      </w:r>
+      <w:proofErr w:type="spellStart"/>
+      <w:r>
+        <w:rPr>
+          <w:rStyle w:val="TtulodoLivro"/>
+          <w:b w:val="0"/>
+          <w:bCs w:val="0"/>
+          <w:i w:val="0"/>
+          <w:iCs w:val="0"/>
+        </w:rPr>
+        <w:t>IDNutricionista</w:t>
+      </w:r>
+      <w:proofErr w:type="spellEnd"/>
       <w:r>
         <w:rPr>
           <w:rStyle w:val="TtulodoLivro"/>
@@ -304,6 +827,78 @@
           <w:iCs w:val="0"/>
         </w:rPr>
         <w:t>)</w:t>
+      </w:r>
+      <w:r>
+        <w:rPr>
+          <w:rStyle w:val="TtulodoLivro"/>
+          <w:b w:val="0"/>
+          <w:bCs w:val="0"/>
+          <w:i w:val="0"/>
+          <w:iCs w:val="0"/>
+        </w:rPr>
+        <w:br/>
+      </w:r>
+      <w:r>
+        <w:rPr>
+          <w:rStyle w:val="TtulodoLivro"/>
+          <w:b w:val="0"/>
+          <w:bCs w:val="0"/>
+          <w:i w:val="0"/>
+          <w:iCs w:val="0"/>
+        </w:rPr>
+        <w:br/>
+      </w:r>
+      <w:r>
+        <w:rPr>
+          <w:rStyle w:val="TtulodoLivro"/>
+          <w:i w:val="0"/>
+          <w:iCs w:val="0"/>
+          <w:sz w:val="28"/>
+          <w:szCs w:val="28"/>
+        </w:rPr>
+        <w:t>Ementa</w:t>
+      </w:r>
+      <w:r>
+        <w:rPr>
+          <w:rStyle w:val="TtulodoLivro"/>
+          <w:i w:val="0"/>
+          <w:iCs w:val="0"/>
+          <w:sz w:val="28"/>
+          <w:szCs w:val="28"/>
+        </w:rPr>
+        <w:br/>
+      </w:r>
+      <w:r>
+        <w:rPr>
+          <w:rStyle w:val="TtulodoLivro"/>
+          <w:b w:val="0"/>
+          <w:bCs w:val="0"/>
+          <w:i w:val="0"/>
+          <w:iCs w:val="0"/>
+        </w:rPr>
+        <w:t>(</w:t>
+      </w:r>
+      <w:proofErr w:type="gramStart"/>
+      <w:r>
+        <w:rPr>
+          <w:rStyle w:val="TtulodoLivro"/>
+          <w:b w:val="0"/>
+          <w:bCs w:val="0"/>
+          <w:i w:val="0"/>
+          <w:iCs w:val="0"/>
+        </w:rPr>
+        <w:t>IDEmenta,PequenoAlmoco</w:t>
+      </w:r>
+      <w:proofErr w:type="gramEnd"/>
+      <w:r>
+        <w:rPr>
+          <w:rStyle w:val="TtulodoLivro"/>
+          <w:b w:val="0"/>
+          <w:bCs w:val="0"/>
+          <w:i w:val="0"/>
+          <w:iCs w:val="0"/>
+        </w:rPr>
+        <w:t>,Almoco,Lanche1,Lanche2,Jantar)</w:t>
       </w:r>
     </w:p>
     <w:p>
@@ -319,6 +914,7 @@
           <w:szCs w:val="28"/>
         </w:rPr>
       </w:pPr>
+      <w:proofErr w:type="spellStart"/>
       <w:r>
         <w:rPr>
           <w:rStyle w:val="TtulodoLivro"/>
@@ -329,6 +925,7 @@
         </w:rPr>
         <w:t>Lista_planos</w:t>
       </w:r>
+      <w:proofErr w:type="spellEnd"/>
       <w:r>
         <w:rPr>
           <w:rStyle w:val="TtulodoLivro"/>
@@ -363,16 +960,40 @@
         </w:rPr>
         <w:t>(</w:t>
       </w:r>
-      <w:r>
-        <w:rPr>
-          <w:rStyle w:val="TtulodoLivro"/>
-          <w:b w:val="0"/>
-          <w:bCs w:val="0"/>
-          <w:i w:val="0"/>
-          <w:iCs w:val="0"/>
-        </w:rPr>
-        <w:t>IDPlano, IDCliente</w:t>
-      </w:r>
+      <w:proofErr w:type="spellStart"/>
+      <w:r>
+        <w:rPr>
+          <w:rStyle w:val="TtulodoLivro"/>
+          <w:b w:val="0"/>
+          <w:bCs w:val="0"/>
+          <w:i w:val="0"/>
+          <w:iCs w:val="0"/>
+        </w:rPr>
+        <w:t>IDPlano</w:t>
+      </w:r>
+      <w:proofErr w:type="spellEnd"/>
+      <w:r>
+        <w:rPr>
+          <w:rStyle w:val="TtulodoLivro"/>
+          <w:b w:val="0"/>
+          <w:bCs w:val="0"/>
+          <w:i w:val="0"/>
+          <w:iCs w:val="0"/>
+        </w:rPr>
+        <w:t xml:space="preserve">, </w:t>
+      </w:r>
+      <w:proofErr w:type="spellStart"/>
+      <w:r>
+        <w:rPr>
+          <w:rStyle w:val="TtulodoLivro"/>
+          <w:b w:val="0"/>
+          <w:bCs w:val="0"/>
+          <w:i w:val="0"/>
+          <w:iCs w:val="0"/>
+        </w:rPr>
+        <w:t>IDCliente</w:t>
+      </w:r>
+      <w:proofErr w:type="spellEnd"/>
       <w:r>
         <w:rPr>
           <w:rStyle w:val="TtulodoLivro"/>
@@ -425,16 +1046,150 @@
         </w:rPr>
         <w:t>(</w:t>
       </w:r>
-      <w:r>
-        <w:rPr>
-          <w:rStyle w:val="TtulodoLivro"/>
-          <w:b w:val="0"/>
-          <w:bCs w:val="0"/>
-          <w:i w:val="0"/>
-          <w:iCs w:val="0"/>
-        </w:rPr>
-        <w:t>IDSubscricao, preco, id_cliente, id_desconto, id_tipo, data_subscricao, data_expirar</w:t>
-      </w:r>
+      <w:proofErr w:type="spellStart"/>
+      <w:r>
+        <w:rPr>
+          <w:rStyle w:val="TtulodoLivro"/>
+          <w:b w:val="0"/>
+          <w:bCs w:val="0"/>
+          <w:i w:val="0"/>
+          <w:iCs w:val="0"/>
+        </w:rPr>
+        <w:t>IDSubscricao</w:t>
+      </w:r>
+      <w:proofErr w:type="spellEnd"/>
+      <w:r>
+        <w:rPr>
+          <w:rStyle w:val="TtulodoLivro"/>
+          <w:b w:val="0"/>
+          <w:bCs w:val="0"/>
+          <w:i w:val="0"/>
+          <w:iCs w:val="0"/>
+        </w:rPr>
+        <w:t xml:space="preserve">, </w:t>
+      </w:r>
+      <w:proofErr w:type="spellStart"/>
+      <w:r>
+        <w:rPr>
+          <w:rStyle w:val="TtulodoLivro"/>
+          <w:b w:val="0"/>
+          <w:bCs w:val="0"/>
+          <w:i w:val="0"/>
+          <w:iCs w:val="0"/>
+        </w:rPr>
+        <w:t>preco</w:t>
+      </w:r>
+      <w:proofErr w:type="spellEnd"/>
+      <w:r>
+        <w:rPr>
+          <w:rStyle w:val="TtulodoLivro"/>
+          <w:b w:val="0"/>
+          <w:bCs w:val="0"/>
+          <w:i w:val="0"/>
+          <w:iCs w:val="0"/>
+        </w:rPr>
+        <w:t xml:space="preserve">, </w:t>
+      </w:r>
+      <w:proofErr w:type="spellStart"/>
+      <w:r>
+        <w:rPr>
+          <w:rStyle w:val="TtulodoLivro"/>
+          <w:b w:val="0"/>
+          <w:bCs w:val="0"/>
+          <w:i w:val="0"/>
+          <w:iCs w:val="0"/>
+        </w:rPr>
+        <w:t>id_cliente</w:t>
+      </w:r>
+      <w:proofErr w:type="spellEnd"/>
+      <w:r>
+        <w:rPr>
+          <w:rStyle w:val="TtulodoLivro"/>
+          <w:b w:val="0"/>
+          <w:bCs w:val="0"/>
+          <w:i w:val="0"/>
+          <w:iCs w:val="0"/>
+        </w:rPr>
+        <w:t xml:space="preserve">, </w:t>
+      </w:r>
+      <w:proofErr w:type="spellStart"/>
+      <w:r>
+        <w:rPr>
+          <w:rStyle w:val="TtulodoLivro"/>
+          <w:b w:val="0"/>
+          <w:bCs w:val="0"/>
+          <w:i w:val="0"/>
+          <w:iCs w:val="0"/>
+        </w:rPr>
+        <w:t>id_desconto</w:t>
+      </w:r>
+      <w:proofErr w:type="spellEnd"/>
+      <w:r>
+        <w:rPr>
+          <w:rStyle w:val="TtulodoLivro"/>
+          <w:b w:val="0"/>
+          <w:bCs w:val="0"/>
+          <w:i w:val="0"/>
+          <w:iCs w:val="0"/>
+        </w:rPr>
+        <w:t xml:space="preserve">, </w:t>
+      </w:r>
+      <w:proofErr w:type="spellStart"/>
+      <w:r>
+        <w:rPr>
+          <w:rStyle w:val="TtulodoLivro"/>
+          <w:b w:val="0"/>
+          <w:bCs w:val="0"/>
+          <w:i w:val="0"/>
+          <w:iCs w:val="0"/>
+        </w:rPr>
+        <w:t>id_tipo</w:t>
+      </w:r>
+      <w:proofErr w:type="spellEnd"/>
+      <w:r>
+        <w:rPr>
+          <w:rStyle w:val="TtulodoLivro"/>
+          <w:b w:val="0"/>
+          <w:bCs w:val="0"/>
+          <w:i w:val="0"/>
+          <w:iCs w:val="0"/>
+        </w:rPr>
+        <w:t xml:space="preserve">, </w:t>
+      </w:r>
+      <w:proofErr w:type="spellStart"/>
+      <w:r>
+        <w:rPr>
+          <w:rStyle w:val="TtulodoLivro"/>
+          <w:b w:val="0"/>
+          <w:bCs w:val="0"/>
+          <w:i w:val="0"/>
+          <w:iCs w:val="0"/>
+        </w:rPr>
+        <w:t>data_subscricao</w:t>
+      </w:r>
+      <w:proofErr w:type="spellEnd"/>
+      <w:r>
+        <w:rPr>
+          <w:rStyle w:val="TtulodoLivro"/>
+          <w:b w:val="0"/>
+          <w:bCs w:val="0"/>
+          <w:i w:val="0"/>
+          <w:iCs w:val="0"/>
+        </w:rPr>
+        <w:t xml:space="preserve">, </w:t>
+      </w:r>
+      <w:proofErr w:type="spellStart"/>
+      <w:r>
+        <w:rPr>
+          <w:rStyle w:val="TtulodoLivro"/>
+          <w:b w:val="0"/>
+          <w:bCs w:val="0"/>
+          <w:i w:val="0"/>
+          <w:iCs w:val="0"/>
+        </w:rPr>
+        <w:t>data_expirar</w:t>
+      </w:r>
+      <w:proofErr w:type="spellEnd"/>
       <w:r>
         <w:rPr>
           <w:rStyle w:val="TtulodoLivro"/>
@@ -456,6 +1211,7 @@
           <w:szCs w:val="28"/>
         </w:rPr>
       </w:pPr>
+      <w:proofErr w:type="spellStart"/>
       <w:r>
         <w:rPr>
           <w:rStyle w:val="TtulodoLivro"/>
@@ -466,6 +1222,7 @@
         </w:rPr>
         <w:t>Tipo_subscricao</w:t>
       </w:r>
+      <w:proofErr w:type="spellEnd"/>
     </w:p>
     <w:p>
       <w:pPr>
@@ -487,15 +1244,27 @@
         </w:rPr>
         <w:t>(</w:t>
       </w:r>
-      <w:r>
-        <w:rPr>
-          <w:rStyle w:val="TtulodoLivro"/>
-          <w:b w:val="0"/>
-          <w:bCs w:val="0"/>
-          <w:i w:val="0"/>
-          <w:iCs w:val="0"/>
-        </w:rPr>
-        <w:t>IDTipoSubscricao, tipo</w:t>
+      <w:proofErr w:type="spellStart"/>
+      <w:r>
+        <w:rPr>
+          <w:rStyle w:val="TtulodoLivro"/>
+          <w:b w:val="0"/>
+          <w:bCs w:val="0"/>
+          <w:i w:val="0"/>
+          <w:iCs w:val="0"/>
+        </w:rPr>
+        <w:t>IDTipoSubscricao</w:t>
+      </w:r>
+      <w:proofErr w:type="spellEnd"/>
+      <w:r>
+        <w:rPr>
+          <w:rStyle w:val="TtulodoLivro"/>
+          <w:b w:val="0"/>
+          <w:bCs w:val="0"/>
+          <w:i w:val="0"/>
+          <w:iCs w:val="0"/>
+        </w:rPr>
+        <w:t>, tipo</w:t>
       </w:r>
       <w:r>
         <w:rPr>
@@ -549,15 +1318,27 @@
         </w:rPr>
         <w:t>(</w:t>
       </w:r>
-      <w:r>
-        <w:rPr>
-          <w:rStyle w:val="TtulodoLivro"/>
-          <w:b w:val="0"/>
-          <w:bCs w:val="0"/>
-          <w:i w:val="0"/>
-          <w:iCs w:val="0"/>
-        </w:rPr>
-        <w:t>IDDesconto, quantidade, nome</w:t>
+      <w:proofErr w:type="spellStart"/>
+      <w:r>
+        <w:rPr>
+          <w:rStyle w:val="TtulodoLivro"/>
+          <w:b w:val="0"/>
+          <w:bCs w:val="0"/>
+          <w:i w:val="0"/>
+          <w:iCs w:val="0"/>
+        </w:rPr>
+        <w:t>IDDesconto</w:t>
+      </w:r>
+      <w:proofErr w:type="spellEnd"/>
+      <w:r>
+        <w:rPr>
+          <w:rStyle w:val="TtulodoLivro"/>
+          <w:b w:val="0"/>
+          <w:bCs w:val="0"/>
+          <w:i w:val="0"/>
+          <w:iCs w:val="0"/>
+        </w:rPr>
+        <w:t>, quantidade, nome</w:t>
       </w:r>
       <w:r>
         <w:rPr>

</xml_diff>